<commit_message>
Lille ændring til logbog
</commit_message>
<xml_diff>
--- a/Logbog.docx
+++ b/Logbog.docx
@@ -23,12 +23,7 @@
           </w:tcPr>
           <w:p>
             <w:r>
-              <w:t>Dat</w:t>
-            </w:r>
-            <w:bookmarkStart w:id="0" w:name="_GoBack"/>
-            <w:bookmarkEnd w:id="0"/>
-            <w:r>
-              <w:t>o</w:t>
+              <w:t>Dato</w:t>
             </w:r>
             <w:r>
               <w:t>: 5/2</w:t>
@@ -55,19 +50,11 @@
                 <w:lang w:val="en-US"/>
               </w:rPr>
             </w:pPr>
-            <w:proofErr w:type="spellStart"/>
-            <w:r>
-              <w:rPr>
-                <w:lang w:val="en-US"/>
-              </w:rPr>
-              <w:t>Deltagere</w:t>
-            </w:r>
-            <w:proofErr w:type="spellEnd"/>
-            <w:r>
-              <w:rPr>
-                <w:lang w:val="en-US"/>
-              </w:rPr>
-              <w:t>:</w:t>
+            <w:r>
+              <w:rPr>
+                <w:lang w:val="en-US"/>
+              </w:rPr>
+              <w:t>Deltagere:</w:t>
             </w:r>
             <w:r>
               <w:rPr>
@@ -104,63 +91,40 @@
               <w:rPr>
                 <w:lang w:val="en-US"/>
               </w:rPr>
-              <w:t xml:space="preserve">Johannes </w:t>
-            </w:r>
-            <w:proofErr w:type="spellStart"/>
-            <w:r>
-              <w:rPr>
-                <w:lang w:val="en-US"/>
-              </w:rPr>
-              <w:t>Boe</w:t>
-            </w:r>
-            <w:proofErr w:type="spellEnd"/>
-            <w:r>
-              <w:rPr>
-                <w:lang w:val="en-US"/>
-              </w:rPr>
-              <w:t xml:space="preserve"> </w:t>
-            </w:r>
-            <w:proofErr w:type="spellStart"/>
-            <w:r>
-              <w:rPr>
-                <w:lang w:val="en-US"/>
-              </w:rPr>
-              <w:t>Reiche</w:t>
-            </w:r>
-            <w:proofErr w:type="spellEnd"/>
-            <w:r>
-              <w:rPr>
-                <w:lang w:val="en-US"/>
-              </w:rPr>
-              <w:t>, S17</w:t>
+              <w:t>Johannes Boe Reiche, S17</w:t>
             </w:r>
             <w:r>
               <w:rPr>
                 <w:lang w:val="en-US"/>
               </w:rPr>
               <w:br/>
-            </w:r>
-            <w:proofErr w:type="spellStart"/>
-            <w:proofErr w:type="gramStart"/>
-            <w:r>
-              <w:rPr>
-                <w:lang w:val="en-US"/>
-              </w:rPr>
-              <w:t>Vilads</w:t>
-            </w:r>
-            <w:proofErr w:type="spellEnd"/>
-            <w:r>
-              <w:rPr>
-                <w:lang w:val="en-US"/>
-              </w:rPr>
-              <w:t xml:space="preserve"> ,</w:t>
-            </w:r>
-            <w:proofErr w:type="gramEnd"/>
-            <w:r>
-              <w:rPr>
-                <w:lang w:val="en-US"/>
-              </w:rPr>
-              <w:t xml:space="preserve"> S</w:t>
+              <w:t>Vi</w:t>
+            </w:r>
+            <w:r>
+              <w:rPr>
+                <w:lang w:val="en-US"/>
+              </w:rPr>
+              <w:t>l</w:t>
+            </w:r>
+            <w:r>
+              <w:rPr>
+                <w:lang w:val="en-US"/>
+              </w:rPr>
+              <w:t xml:space="preserve">lads </w:t>
+            </w:r>
+            <w:r>
+              <w:rPr>
+                <w:lang w:val="en-US"/>
+              </w:rPr>
+              <w:t>Tristan Stokbro</w:t>
+            </w:r>
+            <w:bookmarkStart w:id="0" w:name="_GoBack"/>
+            <w:bookmarkEnd w:id="0"/>
+            <w:r>
+              <w:rPr>
+                <w:lang w:val="en-US"/>
+              </w:rPr>
+              <w:t>, S</w:t>
             </w:r>
           </w:p>
         </w:tc>

</xml_diff>